<commit_message>
Adicionando dados de Bootstrap
</commit_message>
<xml_diff>
--- a/5 - Contruindo Páginas na internet com Bootstrap/Bootstrap.docx
+++ b/5 - Contruindo Páginas na internet com Bootstrap/Bootstrap.docx
@@ -34,6 +34,1694 @@
       <w:r>
         <w:t>É um dos frameworks mais conhecidos e usados para desenvolvimento front-end.</w:t>
       </w:r>
+    </w:p>
+    <w:p>
+      <w:r>
+        <w:t>É um conjunto de estilos já prontos para serem usados.</w:t>
+      </w:r>
+    </w:p>
+    <w:p/>
+    <w:p>
+      <w:hyperlink r:id="rId4" w:history="1">
+        <w:r>
+          <w:rPr>
+            <w:rStyle w:val="Hyperlink"/>
+          </w:rPr>
+          <w:t>https://getbootstrap.com/</w:t>
+        </w:r>
+      </w:hyperlink>
+    </w:p>
+    <w:p/>
+    <w:p>
+      <w:r>
+        <w:t>no site, vá em “</w:t>
+      </w:r>
+      <w:proofErr w:type="spellStart"/>
+      <w:r>
+        <w:t>Documents</w:t>
+      </w:r>
+      <w:proofErr w:type="spellEnd"/>
+      <w:r>
+        <w:t xml:space="preserve">”, “Componentes”. Lá você terá todos os componentes do </w:t>
+      </w:r>
+      <w:proofErr w:type="spellStart"/>
+      <w:r>
+        <w:t>bootstrap</w:t>
+      </w:r>
+      <w:proofErr w:type="spellEnd"/>
+      <w:r>
+        <w:t>, incluindo, por exemplo, “</w:t>
+      </w:r>
+      <w:proofErr w:type="spellStart"/>
+      <w:r>
+        <w:t>Buttons</w:t>
+      </w:r>
+      <w:proofErr w:type="spellEnd"/>
+      <w:r>
+        <w:t>”, tudo estilizado.</w:t>
+      </w:r>
+    </w:p>
+    <w:p/>
+    <w:tbl>
+      <w:tblPr>
+        <w:tblStyle w:val="Tabelacomgrade"/>
+        <w:tblW w:w="0" w:type="auto"/>
+        <w:tblLook w:val="04A0" w:firstRow="1" w:lastRow="0" w:firstColumn="1" w:lastColumn="0" w:noHBand="0" w:noVBand="1"/>
+      </w:tblPr>
+      <w:tblGrid>
+        <w:gridCol w:w="1885"/>
+        <w:gridCol w:w="6474"/>
+      </w:tblGrid>
+      <w:tr>
+        <w:tc>
+          <w:tcPr>
+            <w:tcW w:w="8359" w:type="dxa"/>
+            <w:gridSpan w:val="2"/>
+          </w:tcPr>
+          <w:p>
+            <w:pPr>
+              <w:jc w:val="center"/>
+            </w:pPr>
+            <w:r>
+              <w:t>classes</w:t>
+            </w:r>
+          </w:p>
+        </w:tc>
+      </w:tr>
+      <w:tr>
+        <w:tc>
+          <w:tcPr>
+            <w:tcW w:w="1885" w:type="dxa"/>
+          </w:tcPr>
+          <w:p>
+            <w:r>
+              <w:t>Container-</w:t>
+            </w:r>
+            <w:proofErr w:type="spellStart"/>
+            <w:r>
+              <w:t>fluid</w:t>
+            </w:r>
+            <w:proofErr w:type="spellEnd"/>
+          </w:p>
+        </w:tc>
+        <w:tc>
+          <w:tcPr>
+            <w:tcW w:w="6474" w:type="dxa"/>
+          </w:tcPr>
+          <w:p>
+            <w:r>
+              <w:t>Margem preenche toda a página</w:t>
+            </w:r>
+          </w:p>
+        </w:tc>
+      </w:tr>
+      <w:tr>
+        <w:tc>
+          <w:tcPr>
+            <w:tcW w:w="1885" w:type="dxa"/>
+          </w:tcPr>
+          <w:p>
+            <w:proofErr w:type="spellStart"/>
+            <w:r>
+              <w:t>Text</w:t>
+            </w:r>
+            <w:proofErr w:type="spellEnd"/>
+            <w:r>
+              <w:t>-center</w:t>
+            </w:r>
+          </w:p>
+        </w:tc>
+        <w:tc>
+          <w:tcPr>
+            <w:tcW w:w="6474" w:type="dxa"/>
+          </w:tcPr>
+          <w:p>
+            <w:proofErr w:type="spellStart"/>
+            <w:r>
+              <w:t>Centralia</w:t>
+            </w:r>
+            <w:proofErr w:type="spellEnd"/>
+            <w:r>
+              <w:t xml:space="preserve"> o texto</w:t>
+            </w:r>
+          </w:p>
+        </w:tc>
+      </w:tr>
+      <w:tr>
+        <w:tc>
+          <w:tcPr>
+            <w:tcW w:w="1885" w:type="dxa"/>
+          </w:tcPr>
+          <w:p>
+            <w:r>
+              <w:t>Lista com imagens</w:t>
+            </w:r>
+          </w:p>
+        </w:tc>
+        <w:tc>
+          <w:tcPr>
+            <w:tcW w:w="6474" w:type="dxa"/>
+          </w:tcPr>
+          <w:p>
+            <w:pPr>
+              <w:shd w:val="clear" w:color="auto" w:fill="191622"/>
+              <w:spacing w:line="330" w:lineRule="atLeast"/>
+              <w:rPr>
+                <w:rFonts w:eastAsia="Times New Roman" w:cstheme="minorHAnsi"/>
+                <w:color w:val="E1E1E6"/>
+                <w:lang w:eastAsia="pt-BR"/>
+              </w:rPr>
+            </w:pPr>
+            <w:r>
+              <w:rPr>
+                <w:rFonts w:eastAsia="Times New Roman" w:cstheme="minorHAnsi"/>
+                <w:color w:val="E1E1E6"/>
+                <w:lang w:eastAsia="pt-BR"/>
+              </w:rPr>
+              <w:t>    &lt;</w:t>
+            </w:r>
+            <w:proofErr w:type="spellStart"/>
+            <w:r>
+              <w:rPr>
+                <w:rFonts w:eastAsia="Times New Roman" w:cstheme="minorHAnsi"/>
+                <w:color w:val="FF79C6"/>
+                <w:lang w:eastAsia="pt-BR"/>
+              </w:rPr>
+              <w:t>section</w:t>
+            </w:r>
+            <w:proofErr w:type="spellEnd"/>
+            <w:r>
+              <w:rPr>
+                <w:rFonts w:eastAsia="Times New Roman" w:cstheme="minorHAnsi"/>
+                <w:color w:val="E1E1E6"/>
+                <w:lang w:eastAsia="pt-BR"/>
+              </w:rPr>
+              <w:t xml:space="preserve"> </w:t>
+            </w:r>
+            <w:r>
+              <w:rPr>
+                <w:rFonts w:eastAsia="Times New Roman" w:cstheme="minorHAnsi"/>
+                <w:i/>
+                <w:iCs/>
+                <w:color w:val="67E480"/>
+                <w:lang w:eastAsia="pt-BR"/>
+              </w:rPr>
+              <w:t>id</w:t>
+            </w:r>
+            <w:r>
+              <w:rPr>
+                <w:rFonts w:eastAsia="Times New Roman" w:cstheme="minorHAnsi"/>
+                <w:color w:val="FF79C6"/>
+                <w:lang w:eastAsia="pt-BR"/>
+              </w:rPr>
+              <w:t>=</w:t>
+            </w:r>
+            <w:r>
+              <w:rPr>
+                <w:rFonts w:eastAsia="Times New Roman" w:cstheme="minorHAnsi"/>
+                <w:color w:val="E7DE79"/>
+                <w:lang w:eastAsia="pt-BR"/>
+              </w:rPr>
+              <w:t>"parceiros"</w:t>
+            </w:r>
+            <w:r>
+              <w:rPr>
+                <w:rFonts w:eastAsia="Times New Roman" w:cstheme="minorHAnsi"/>
+                <w:color w:val="E1E1E6"/>
+                <w:lang w:eastAsia="pt-BR"/>
+              </w:rPr>
+              <w:t>&gt;</w:t>
+            </w:r>
+          </w:p>
+          <w:p>
+            <w:pPr>
+              <w:shd w:val="clear" w:color="auto" w:fill="191622"/>
+              <w:spacing w:line="330" w:lineRule="atLeast"/>
+              <w:rPr>
+                <w:rFonts w:eastAsia="Times New Roman" w:cstheme="minorHAnsi"/>
+                <w:color w:val="E1E1E6"/>
+                <w:lang w:eastAsia="pt-BR"/>
+              </w:rPr>
+            </w:pPr>
+            <w:r>
+              <w:rPr>
+                <w:rFonts w:eastAsia="Times New Roman" w:cstheme="minorHAnsi"/>
+                <w:color w:val="E1E1E6"/>
+                <w:lang w:eastAsia="pt-BR"/>
+              </w:rPr>
+              <w:t>      &lt;</w:t>
+            </w:r>
+            <w:proofErr w:type="spellStart"/>
+            <w:r>
+              <w:rPr>
+                <w:rFonts w:eastAsia="Times New Roman" w:cstheme="minorHAnsi"/>
+                <w:color w:val="FF79C6"/>
+                <w:lang w:eastAsia="pt-BR"/>
+              </w:rPr>
+              <w:t>div</w:t>
+            </w:r>
+            <w:proofErr w:type="spellEnd"/>
+            <w:r>
+              <w:rPr>
+                <w:rFonts w:eastAsia="Times New Roman" w:cstheme="minorHAnsi"/>
+                <w:color w:val="E1E1E6"/>
+                <w:lang w:eastAsia="pt-BR"/>
+              </w:rPr>
+              <w:t xml:space="preserve"> </w:t>
+            </w:r>
+            <w:proofErr w:type="spellStart"/>
+            <w:r>
+              <w:rPr>
+                <w:rFonts w:eastAsia="Times New Roman" w:cstheme="minorHAnsi"/>
+                <w:i/>
+                <w:iCs/>
+                <w:color w:val="67E480"/>
+                <w:lang w:eastAsia="pt-BR"/>
+              </w:rPr>
+              <w:t>class</w:t>
+            </w:r>
+            <w:proofErr w:type="spellEnd"/>
+            <w:r>
+              <w:rPr>
+                <w:rFonts w:eastAsia="Times New Roman" w:cstheme="minorHAnsi"/>
+                <w:color w:val="FF79C6"/>
+                <w:lang w:eastAsia="pt-BR"/>
+              </w:rPr>
+              <w:t>=</w:t>
+            </w:r>
+            <w:r>
+              <w:rPr>
+                <w:rFonts w:eastAsia="Times New Roman" w:cstheme="minorHAnsi"/>
+                <w:color w:val="E7DE79"/>
+                <w:lang w:eastAsia="pt-BR"/>
+              </w:rPr>
+              <w:t>"container-</w:t>
+            </w:r>
+            <w:proofErr w:type="spellStart"/>
+            <w:r>
+              <w:rPr>
+                <w:rFonts w:eastAsia="Times New Roman" w:cstheme="minorHAnsi"/>
+                <w:color w:val="E7DE79"/>
+                <w:lang w:eastAsia="pt-BR"/>
+              </w:rPr>
+              <w:t>fluid</w:t>
+            </w:r>
+            <w:proofErr w:type="spellEnd"/>
+            <w:r>
+              <w:rPr>
+                <w:rFonts w:eastAsia="Times New Roman" w:cstheme="minorHAnsi"/>
+                <w:color w:val="E7DE79"/>
+                <w:lang w:eastAsia="pt-BR"/>
+              </w:rPr>
+              <w:t xml:space="preserve"> </w:t>
+            </w:r>
+            <w:proofErr w:type="spellStart"/>
+            <w:r>
+              <w:rPr>
+                <w:rFonts w:eastAsia="Times New Roman" w:cstheme="minorHAnsi"/>
+                <w:color w:val="E7DE79"/>
+                <w:lang w:eastAsia="pt-BR"/>
+              </w:rPr>
+              <w:t>text</w:t>
+            </w:r>
+            <w:proofErr w:type="spellEnd"/>
+            <w:r>
+              <w:rPr>
+                <w:rFonts w:eastAsia="Times New Roman" w:cstheme="minorHAnsi"/>
+                <w:color w:val="E7DE79"/>
+                <w:lang w:eastAsia="pt-BR"/>
+              </w:rPr>
+              <w:t xml:space="preserve">-center </w:t>
+            </w:r>
+            <w:proofErr w:type="spellStart"/>
+            <w:r>
+              <w:rPr>
+                <w:rFonts w:eastAsia="Times New Roman" w:cstheme="minorHAnsi"/>
+                <w:color w:val="E7DE79"/>
+                <w:lang w:eastAsia="pt-BR"/>
+              </w:rPr>
+              <w:t>padding</w:t>
+            </w:r>
+            <w:proofErr w:type="spellEnd"/>
+            <w:r>
+              <w:rPr>
+                <w:rFonts w:eastAsia="Times New Roman" w:cstheme="minorHAnsi"/>
+                <w:color w:val="E7DE79"/>
+                <w:lang w:eastAsia="pt-BR"/>
+              </w:rPr>
+              <w:t>"</w:t>
+            </w:r>
+            <w:r>
+              <w:rPr>
+                <w:rFonts w:eastAsia="Times New Roman" w:cstheme="minorHAnsi"/>
+                <w:color w:val="E1E1E6"/>
+                <w:lang w:eastAsia="pt-BR"/>
+              </w:rPr>
+              <w:t>&gt;</w:t>
+            </w:r>
+          </w:p>
+          <w:p>
+            <w:pPr>
+              <w:shd w:val="clear" w:color="auto" w:fill="191622"/>
+              <w:spacing w:line="330" w:lineRule="atLeast"/>
+              <w:rPr>
+                <w:rFonts w:eastAsia="Times New Roman" w:cstheme="minorHAnsi"/>
+                <w:color w:val="E1E1E6"/>
+                <w:lang w:eastAsia="pt-BR"/>
+              </w:rPr>
+            </w:pPr>
+            <w:r>
+              <w:rPr>
+                <w:rFonts w:eastAsia="Times New Roman" w:cstheme="minorHAnsi"/>
+                <w:color w:val="E1E1E6"/>
+                <w:lang w:eastAsia="pt-BR"/>
+              </w:rPr>
+              <w:t>        &lt;</w:t>
+            </w:r>
+            <w:proofErr w:type="spellStart"/>
+            <w:r>
+              <w:rPr>
+                <w:rFonts w:eastAsia="Times New Roman" w:cstheme="minorHAnsi"/>
+                <w:color w:val="FF79C6"/>
+                <w:lang w:eastAsia="pt-BR"/>
+              </w:rPr>
+              <w:t>div</w:t>
+            </w:r>
+            <w:proofErr w:type="spellEnd"/>
+            <w:r>
+              <w:rPr>
+                <w:rFonts w:eastAsia="Times New Roman" w:cstheme="minorHAnsi"/>
+                <w:color w:val="E1E1E6"/>
+                <w:lang w:eastAsia="pt-BR"/>
+              </w:rPr>
+              <w:t xml:space="preserve"> </w:t>
+            </w:r>
+            <w:proofErr w:type="spellStart"/>
+            <w:r>
+              <w:rPr>
+                <w:rFonts w:eastAsia="Times New Roman" w:cstheme="minorHAnsi"/>
+                <w:i/>
+                <w:iCs/>
+                <w:color w:val="67E480"/>
+                <w:lang w:eastAsia="pt-BR"/>
+              </w:rPr>
+              <w:t>class</w:t>
+            </w:r>
+            <w:proofErr w:type="spellEnd"/>
+            <w:r>
+              <w:rPr>
+                <w:rFonts w:eastAsia="Times New Roman" w:cstheme="minorHAnsi"/>
+                <w:color w:val="FF79C6"/>
+                <w:lang w:eastAsia="pt-BR"/>
+              </w:rPr>
+              <w:t>=</w:t>
+            </w:r>
+            <w:r>
+              <w:rPr>
+                <w:rFonts w:eastAsia="Times New Roman" w:cstheme="minorHAnsi"/>
+                <w:color w:val="E7DE79"/>
+                <w:lang w:eastAsia="pt-BR"/>
+              </w:rPr>
+              <w:t>"container"</w:t>
+            </w:r>
+            <w:r>
+              <w:rPr>
+                <w:rFonts w:eastAsia="Times New Roman" w:cstheme="minorHAnsi"/>
+                <w:color w:val="E1E1E6"/>
+                <w:lang w:eastAsia="pt-BR"/>
+              </w:rPr>
+              <w:t>&gt;</w:t>
+            </w:r>
+          </w:p>
+          <w:p>
+            <w:pPr>
+              <w:shd w:val="clear" w:color="auto" w:fill="191622"/>
+              <w:spacing w:line="330" w:lineRule="atLeast"/>
+              <w:rPr>
+                <w:rFonts w:eastAsia="Times New Roman" w:cstheme="minorHAnsi"/>
+                <w:color w:val="E1E1E6"/>
+                <w:lang w:eastAsia="pt-BR"/>
+              </w:rPr>
+            </w:pPr>
+            <w:r>
+              <w:rPr>
+                <w:rFonts w:eastAsia="Times New Roman" w:cstheme="minorHAnsi"/>
+                <w:color w:val="E1E1E6"/>
+                <w:lang w:eastAsia="pt-BR"/>
+              </w:rPr>
+              <w:t>          &lt;</w:t>
+            </w:r>
+            <w:proofErr w:type="spellStart"/>
+            <w:r>
+              <w:rPr>
+                <w:rFonts w:eastAsia="Times New Roman" w:cstheme="minorHAnsi"/>
+                <w:color w:val="FF79C6"/>
+                <w:lang w:eastAsia="pt-BR"/>
+              </w:rPr>
+              <w:t>div</w:t>
+            </w:r>
+            <w:proofErr w:type="spellEnd"/>
+            <w:r>
+              <w:rPr>
+                <w:rFonts w:eastAsia="Times New Roman" w:cstheme="minorHAnsi"/>
+                <w:color w:val="E1E1E6"/>
+                <w:lang w:eastAsia="pt-BR"/>
+              </w:rPr>
+              <w:t xml:space="preserve"> </w:t>
+            </w:r>
+            <w:proofErr w:type="spellStart"/>
+            <w:r>
+              <w:rPr>
+                <w:rFonts w:eastAsia="Times New Roman" w:cstheme="minorHAnsi"/>
+                <w:i/>
+                <w:iCs/>
+                <w:color w:val="67E480"/>
+                <w:lang w:eastAsia="pt-BR"/>
+              </w:rPr>
+              <w:t>class</w:t>
+            </w:r>
+            <w:proofErr w:type="spellEnd"/>
+            <w:r>
+              <w:rPr>
+                <w:rFonts w:eastAsia="Times New Roman" w:cstheme="minorHAnsi"/>
+                <w:color w:val="FF79C6"/>
+                <w:lang w:eastAsia="pt-BR"/>
+              </w:rPr>
+              <w:t>=</w:t>
+            </w:r>
+            <w:r>
+              <w:rPr>
+                <w:rFonts w:eastAsia="Times New Roman" w:cstheme="minorHAnsi"/>
+                <w:color w:val="E7DE79"/>
+                <w:lang w:eastAsia="pt-BR"/>
+              </w:rPr>
+              <w:t>"</w:t>
+            </w:r>
+            <w:proofErr w:type="spellStart"/>
+            <w:r>
+              <w:rPr>
+                <w:rFonts w:eastAsia="Times New Roman" w:cstheme="minorHAnsi"/>
+                <w:color w:val="E7DE79"/>
+                <w:lang w:eastAsia="pt-BR"/>
+              </w:rPr>
+              <w:t>row</w:t>
+            </w:r>
+            <w:proofErr w:type="spellEnd"/>
+            <w:r>
+              <w:rPr>
+                <w:rFonts w:eastAsia="Times New Roman" w:cstheme="minorHAnsi"/>
+                <w:color w:val="E7DE79"/>
+                <w:lang w:eastAsia="pt-BR"/>
+              </w:rPr>
+              <w:t>"</w:t>
+            </w:r>
+            <w:r>
+              <w:rPr>
+                <w:rFonts w:eastAsia="Times New Roman" w:cstheme="minorHAnsi"/>
+                <w:color w:val="E1E1E6"/>
+                <w:lang w:eastAsia="pt-BR"/>
+              </w:rPr>
+              <w:t>&gt;</w:t>
+            </w:r>
+          </w:p>
+          <w:p>
+            <w:pPr>
+              <w:shd w:val="clear" w:color="auto" w:fill="191622"/>
+              <w:spacing w:line="330" w:lineRule="atLeast"/>
+              <w:rPr>
+                <w:rFonts w:eastAsia="Times New Roman" w:cstheme="minorHAnsi"/>
+                <w:color w:val="E1E1E6"/>
+                <w:lang w:eastAsia="pt-BR"/>
+              </w:rPr>
+            </w:pPr>
+            <w:r>
+              <w:rPr>
+                <w:rFonts w:eastAsia="Times New Roman" w:cstheme="minorHAnsi"/>
+                <w:color w:val="E1E1E6"/>
+                <w:lang w:eastAsia="pt-BR"/>
+              </w:rPr>
+              <w:t>            &lt;</w:t>
+            </w:r>
+            <w:proofErr w:type="spellStart"/>
+            <w:r>
+              <w:rPr>
+                <w:rFonts w:eastAsia="Times New Roman" w:cstheme="minorHAnsi"/>
+                <w:color w:val="FF79C6"/>
+                <w:lang w:eastAsia="pt-BR"/>
+              </w:rPr>
+              <w:t>div</w:t>
+            </w:r>
+            <w:proofErr w:type="spellEnd"/>
+            <w:r>
+              <w:rPr>
+                <w:rFonts w:eastAsia="Times New Roman" w:cstheme="minorHAnsi"/>
+                <w:color w:val="E1E1E6"/>
+                <w:lang w:eastAsia="pt-BR"/>
+              </w:rPr>
+              <w:t xml:space="preserve"> </w:t>
+            </w:r>
+            <w:proofErr w:type="spellStart"/>
+            <w:r>
+              <w:rPr>
+                <w:rFonts w:eastAsia="Times New Roman" w:cstheme="minorHAnsi"/>
+                <w:i/>
+                <w:iCs/>
+                <w:color w:val="67E480"/>
+                <w:lang w:eastAsia="pt-BR"/>
+              </w:rPr>
+              <w:t>class</w:t>
+            </w:r>
+            <w:proofErr w:type="spellEnd"/>
+            <w:r>
+              <w:rPr>
+                <w:rFonts w:eastAsia="Times New Roman" w:cstheme="minorHAnsi"/>
+                <w:color w:val="FF79C6"/>
+                <w:lang w:eastAsia="pt-BR"/>
+              </w:rPr>
+              <w:t>=</w:t>
+            </w:r>
+            <w:r>
+              <w:rPr>
+                <w:rFonts w:eastAsia="Times New Roman" w:cstheme="minorHAnsi"/>
+                <w:color w:val="E7DE79"/>
+                <w:lang w:eastAsia="pt-BR"/>
+              </w:rPr>
+              <w:t>"col-lg-4"</w:t>
+            </w:r>
+            <w:r>
+              <w:rPr>
+                <w:rFonts w:eastAsia="Times New Roman" w:cstheme="minorHAnsi"/>
+                <w:color w:val="E1E1E6"/>
+                <w:lang w:eastAsia="pt-BR"/>
+              </w:rPr>
+              <w:t>&gt;</w:t>
+            </w:r>
+          </w:p>
+          <w:p>
+            <w:pPr>
+              <w:shd w:val="clear" w:color="auto" w:fill="191622"/>
+              <w:spacing w:line="330" w:lineRule="atLeast"/>
+              <w:rPr>
+                <w:rFonts w:eastAsia="Times New Roman" w:cstheme="minorHAnsi"/>
+                <w:color w:val="E1E1E6"/>
+                <w:lang w:eastAsia="pt-BR"/>
+              </w:rPr>
+            </w:pPr>
+            <w:r>
+              <w:rPr>
+                <w:rFonts w:eastAsia="Times New Roman" w:cstheme="minorHAnsi"/>
+                <w:color w:val="E1E1E6"/>
+                <w:lang w:eastAsia="pt-BR"/>
+              </w:rPr>
+              <w:t>              &lt;</w:t>
+            </w:r>
+            <w:r>
+              <w:rPr>
+                <w:rFonts w:eastAsia="Times New Roman" w:cstheme="minorHAnsi"/>
+                <w:color w:val="FF79C6"/>
+                <w:lang w:eastAsia="pt-BR"/>
+              </w:rPr>
+              <w:t>h2</w:t>
+            </w:r>
+            <w:r>
+              <w:rPr>
+                <w:rFonts w:eastAsia="Times New Roman" w:cstheme="minorHAnsi"/>
+                <w:color w:val="E1E1E6"/>
+                <w:lang w:eastAsia="pt-BR"/>
+              </w:rPr>
+              <w:t>&gt;Trabalho&lt;/</w:t>
+            </w:r>
+            <w:r>
+              <w:rPr>
+                <w:rFonts w:eastAsia="Times New Roman" w:cstheme="minorHAnsi"/>
+                <w:color w:val="FF79C6"/>
+                <w:lang w:eastAsia="pt-BR"/>
+              </w:rPr>
+              <w:t>h2</w:t>
+            </w:r>
+            <w:r>
+              <w:rPr>
+                <w:rFonts w:eastAsia="Times New Roman" w:cstheme="minorHAnsi"/>
+                <w:color w:val="E1E1E6"/>
+                <w:lang w:eastAsia="pt-BR"/>
+              </w:rPr>
+              <w:t>&gt;</w:t>
+            </w:r>
+          </w:p>
+          <w:p>
+            <w:pPr>
+              <w:shd w:val="clear" w:color="auto" w:fill="191622"/>
+              <w:spacing w:line="330" w:lineRule="atLeast"/>
+              <w:rPr>
+                <w:rFonts w:eastAsia="Times New Roman" w:cstheme="minorHAnsi"/>
+                <w:color w:val="E1E1E6"/>
+                <w:lang w:eastAsia="pt-BR"/>
+              </w:rPr>
+            </w:pPr>
+            <w:r>
+              <w:rPr>
+                <w:rFonts w:eastAsia="Times New Roman" w:cstheme="minorHAnsi"/>
+                <w:color w:val="E1E1E6"/>
+                <w:lang w:eastAsia="pt-BR"/>
+              </w:rPr>
+              <w:t>              &lt;</w:t>
+            </w:r>
+            <w:proofErr w:type="spellStart"/>
+            <w:r>
+              <w:rPr>
+                <w:rFonts w:eastAsia="Times New Roman" w:cstheme="minorHAnsi"/>
+                <w:color w:val="FF79C6"/>
+                <w:lang w:eastAsia="pt-BR"/>
+              </w:rPr>
+              <w:t>img</w:t>
+            </w:r>
+            <w:proofErr w:type="spellEnd"/>
+            <w:r>
+              <w:rPr>
+                <w:rFonts w:eastAsia="Times New Roman" w:cstheme="minorHAnsi"/>
+                <w:color w:val="E1E1E6"/>
+                <w:lang w:eastAsia="pt-BR"/>
+              </w:rPr>
+              <w:t xml:space="preserve"> </w:t>
+            </w:r>
+            <w:proofErr w:type="spellStart"/>
+            <w:r>
+              <w:rPr>
+                <w:rFonts w:eastAsia="Times New Roman" w:cstheme="minorHAnsi"/>
+                <w:i/>
+                <w:iCs/>
+                <w:color w:val="67E480"/>
+                <w:lang w:eastAsia="pt-BR"/>
+              </w:rPr>
+              <w:t>src</w:t>
+            </w:r>
+            <w:proofErr w:type="spellEnd"/>
+            <w:r>
+              <w:rPr>
+                <w:rFonts w:eastAsia="Times New Roman" w:cstheme="minorHAnsi"/>
+                <w:color w:val="FF79C6"/>
+                <w:lang w:eastAsia="pt-BR"/>
+              </w:rPr>
+              <w:t>=</w:t>
+            </w:r>
+            <w:r>
+              <w:rPr>
+                <w:rFonts w:eastAsia="Times New Roman" w:cstheme="minorHAnsi"/>
+                <w:color w:val="E7DE79"/>
+                <w:lang w:eastAsia="pt-BR"/>
+              </w:rPr>
+              <w:t>"</w:t>
+            </w:r>
+            <w:proofErr w:type="spellStart"/>
+            <w:r>
+              <w:rPr>
+                <w:rFonts w:eastAsia="Times New Roman" w:cstheme="minorHAnsi"/>
+                <w:color w:val="E7DE79"/>
+                <w:lang w:eastAsia="pt-BR"/>
+              </w:rPr>
+              <w:t>img</w:t>
+            </w:r>
+            <w:proofErr w:type="spellEnd"/>
+            <w:r>
+              <w:rPr>
+                <w:rFonts w:eastAsia="Times New Roman" w:cstheme="minorHAnsi"/>
+                <w:color w:val="E7DE79"/>
+                <w:lang w:eastAsia="pt-BR"/>
+              </w:rPr>
+              <w:t>/Trabalho (1).</w:t>
+            </w:r>
+            <w:proofErr w:type="spellStart"/>
+            <w:r>
+              <w:rPr>
+                <w:rFonts w:eastAsia="Times New Roman" w:cstheme="minorHAnsi"/>
+                <w:color w:val="E7DE79"/>
+                <w:lang w:eastAsia="pt-BR"/>
+              </w:rPr>
+              <w:t>jpg</w:t>
+            </w:r>
+            <w:proofErr w:type="spellEnd"/>
+            <w:r>
+              <w:rPr>
+                <w:rFonts w:eastAsia="Times New Roman" w:cstheme="minorHAnsi"/>
+                <w:color w:val="E7DE79"/>
+                <w:lang w:eastAsia="pt-BR"/>
+              </w:rPr>
+              <w:t>"</w:t>
+            </w:r>
+            <w:r>
+              <w:rPr>
+                <w:rFonts w:eastAsia="Times New Roman" w:cstheme="minorHAnsi"/>
+                <w:color w:val="E1E1E6"/>
+                <w:lang w:eastAsia="pt-BR"/>
+              </w:rPr>
+              <w:t xml:space="preserve"> </w:t>
+            </w:r>
+            <w:proofErr w:type="spellStart"/>
+            <w:r>
+              <w:rPr>
+                <w:rFonts w:eastAsia="Times New Roman" w:cstheme="minorHAnsi"/>
+                <w:i/>
+                <w:iCs/>
+                <w:color w:val="67E480"/>
+                <w:lang w:eastAsia="pt-BR"/>
+              </w:rPr>
+              <w:t>alt</w:t>
+            </w:r>
+            <w:proofErr w:type="spellEnd"/>
+            <w:r>
+              <w:rPr>
+                <w:rFonts w:eastAsia="Times New Roman" w:cstheme="minorHAnsi"/>
+                <w:color w:val="FF79C6"/>
+                <w:lang w:eastAsia="pt-BR"/>
+              </w:rPr>
+              <w:t>=</w:t>
+            </w:r>
+            <w:r>
+              <w:rPr>
+                <w:rFonts w:eastAsia="Times New Roman" w:cstheme="minorHAnsi"/>
+                <w:color w:val="E7DE79"/>
+                <w:lang w:eastAsia="pt-BR"/>
+              </w:rPr>
+              <w:t>""</w:t>
+            </w:r>
+            <w:r>
+              <w:rPr>
+                <w:rFonts w:eastAsia="Times New Roman" w:cstheme="minorHAnsi"/>
+                <w:color w:val="E1E1E6"/>
+                <w:lang w:eastAsia="pt-BR"/>
+              </w:rPr>
+              <w:t xml:space="preserve"> </w:t>
+            </w:r>
+            <w:proofErr w:type="spellStart"/>
+            <w:r>
+              <w:rPr>
+                <w:rFonts w:eastAsia="Times New Roman" w:cstheme="minorHAnsi"/>
+                <w:i/>
+                <w:iCs/>
+                <w:color w:val="67E480"/>
+                <w:lang w:eastAsia="pt-BR"/>
+              </w:rPr>
+              <w:t>width</w:t>
+            </w:r>
+            <w:proofErr w:type="spellEnd"/>
+            <w:r>
+              <w:rPr>
+                <w:rFonts w:eastAsia="Times New Roman" w:cstheme="minorHAnsi"/>
+                <w:color w:val="FF79C6"/>
+                <w:lang w:eastAsia="pt-BR"/>
+              </w:rPr>
+              <w:t>=</w:t>
+            </w:r>
+            <w:r>
+              <w:rPr>
+                <w:rFonts w:eastAsia="Times New Roman" w:cstheme="minorHAnsi"/>
+                <w:color w:val="E7DE79"/>
+                <w:lang w:eastAsia="pt-BR"/>
+              </w:rPr>
+              <w:t>"300px"</w:t>
+            </w:r>
+            <w:r>
+              <w:rPr>
+                <w:rFonts w:eastAsia="Times New Roman" w:cstheme="minorHAnsi"/>
+                <w:color w:val="E1E1E6"/>
+                <w:lang w:eastAsia="pt-BR"/>
+              </w:rPr>
+              <w:t xml:space="preserve"> /&gt;</w:t>
+            </w:r>
+          </w:p>
+          <w:p>
+            <w:pPr>
+              <w:shd w:val="clear" w:color="auto" w:fill="191622"/>
+              <w:spacing w:line="330" w:lineRule="atLeast"/>
+              <w:rPr>
+                <w:rFonts w:eastAsia="Times New Roman" w:cstheme="minorHAnsi"/>
+                <w:color w:val="E1E1E6"/>
+                <w:lang w:eastAsia="pt-BR"/>
+              </w:rPr>
+            </w:pPr>
+            <w:r>
+              <w:rPr>
+                <w:rFonts w:eastAsia="Times New Roman" w:cstheme="minorHAnsi"/>
+                <w:color w:val="E1E1E6"/>
+                <w:lang w:eastAsia="pt-BR"/>
+              </w:rPr>
+              <w:t>            &lt;/</w:t>
+            </w:r>
+            <w:proofErr w:type="spellStart"/>
+            <w:r>
+              <w:rPr>
+                <w:rFonts w:eastAsia="Times New Roman" w:cstheme="minorHAnsi"/>
+                <w:color w:val="FF79C6"/>
+                <w:lang w:eastAsia="pt-BR"/>
+              </w:rPr>
+              <w:t>div</w:t>
+            </w:r>
+            <w:proofErr w:type="spellEnd"/>
+            <w:r>
+              <w:rPr>
+                <w:rFonts w:eastAsia="Times New Roman" w:cstheme="minorHAnsi"/>
+                <w:color w:val="E1E1E6"/>
+                <w:lang w:eastAsia="pt-BR"/>
+              </w:rPr>
+              <w:t>&gt;</w:t>
+            </w:r>
+          </w:p>
+          <w:p>
+            <w:pPr>
+              <w:shd w:val="clear" w:color="auto" w:fill="191622"/>
+              <w:spacing w:line="330" w:lineRule="atLeast"/>
+              <w:rPr>
+                <w:rFonts w:eastAsia="Times New Roman" w:cstheme="minorHAnsi"/>
+                <w:color w:val="E1E1E6"/>
+                <w:lang w:eastAsia="pt-BR"/>
+              </w:rPr>
+            </w:pPr>
+            <w:r>
+              <w:rPr>
+                <w:rFonts w:eastAsia="Times New Roman" w:cstheme="minorHAnsi"/>
+                <w:color w:val="E1E1E6"/>
+                <w:lang w:eastAsia="pt-BR"/>
+              </w:rPr>
+              <w:t>            &lt;</w:t>
+            </w:r>
+            <w:proofErr w:type="spellStart"/>
+            <w:r>
+              <w:rPr>
+                <w:rFonts w:eastAsia="Times New Roman" w:cstheme="minorHAnsi"/>
+                <w:color w:val="FF79C6"/>
+                <w:lang w:eastAsia="pt-BR"/>
+              </w:rPr>
+              <w:t>div</w:t>
+            </w:r>
+            <w:proofErr w:type="spellEnd"/>
+            <w:r>
+              <w:rPr>
+                <w:rFonts w:eastAsia="Times New Roman" w:cstheme="minorHAnsi"/>
+                <w:color w:val="E1E1E6"/>
+                <w:lang w:eastAsia="pt-BR"/>
+              </w:rPr>
+              <w:t xml:space="preserve"> </w:t>
+            </w:r>
+            <w:proofErr w:type="spellStart"/>
+            <w:r>
+              <w:rPr>
+                <w:rFonts w:eastAsia="Times New Roman" w:cstheme="minorHAnsi"/>
+                <w:i/>
+                <w:iCs/>
+                <w:color w:val="67E480"/>
+                <w:lang w:eastAsia="pt-BR"/>
+              </w:rPr>
+              <w:t>class</w:t>
+            </w:r>
+            <w:proofErr w:type="spellEnd"/>
+            <w:r>
+              <w:rPr>
+                <w:rFonts w:eastAsia="Times New Roman" w:cstheme="minorHAnsi"/>
+                <w:color w:val="FF79C6"/>
+                <w:lang w:eastAsia="pt-BR"/>
+              </w:rPr>
+              <w:t>=</w:t>
+            </w:r>
+            <w:r>
+              <w:rPr>
+                <w:rFonts w:eastAsia="Times New Roman" w:cstheme="minorHAnsi"/>
+                <w:color w:val="E7DE79"/>
+                <w:lang w:eastAsia="pt-BR"/>
+              </w:rPr>
+              <w:t>"col-lg-4"</w:t>
+            </w:r>
+            <w:r>
+              <w:rPr>
+                <w:rFonts w:eastAsia="Times New Roman" w:cstheme="minorHAnsi"/>
+                <w:color w:val="E1E1E6"/>
+                <w:lang w:eastAsia="pt-BR"/>
+              </w:rPr>
+              <w:t>&gt;</w:t>
+            </w:r>
+          </w:p>
+          <w:p>
+            <w:pPr>
+              <w:shd w:val="clear" w:color="auto" w:fill="191622"/>
+              <w:spacing w:line="330" w:lineRule="atLeast"/>
+              <w:rPr>
+                <w:rFonts w:eastAsia="Times New Roman" w:cstheme="minorHAnsi"/>
+                <w:color w:val="E1E1E6"/>
+                <w:lang w:eastAsia="pt-BR"/>
+              </w:rPr>
+            </w:pPr>
+            <w:r>
+              <w:rPr>
+                <w:rFonts w:eastAsia="Times New Roman" w:cstheme="minorHAnsi"/>
+                <w:color w:val="E1E1E6"/>
+                <w:lang w:eastAsia="pt-BR"/>
+              </w:rPr>
+              <w:t>              &lt;</w:t>
+            </w:r>
+            <w:r>
+              <w:rPr>
+                <w:rFonts w:eastAsia="Times New Roman" w:cstheme="minorHAnsi"/>
+                <w:color w:val="FF79C6"/>
+                <w:lang w:eastAsia="pt-BR"/>
+              </w:rPr>
+              <w:t>h2</w:t>
+            </w:r>
+            <w:r>
+              <w:rPr>
+                <w:rFonts w:eastAsia="Times New Roman" w:cstheme="minorHAnsi"/>
+                <w:color w:val="E1E1E6"/>
+                <w:lang w:eastAsia="pt-BR"/>
+              </w:rPr>
+              <w:t>&gt;Dedicação&lt;/</w:t>
+            </w:r>
+            <w:r>
+              <w:rPr>
+                <w:rFonts w:eastAsia="Times New Roman" w:cstheme="minorHAnsi"/>
+                <w:color w:val="FF79C6"/>
+                <w:lang w:eastAsia="pt-BR"/>
+              </w:rPr>
+              <w:t>h2</w:t>
+            </w:r>
+            <w:r>
+              <w:rPr>
+                <w:rFonts w:eastAsia="Times New Roman" w:cstheme="minorHAnsi"/>
+                <w:color w:val="E1E1E6"/>
+                <w:lang w:eastAsia="pt-BR"/>
+              </w:rPr>
+              <w:t>&gt;</w:t>
+            </w:r>
+          </w:p>
+          <w:p>
+            <w:pPr>
+              <w:shd w:val="clear" w:color="auto" w:fill="191622"/>
+              <w:spacing w:line="330" w:lineRule="atLeast"/>
+              <w:rPr>
+                <w:rFonts w:eastAsia="Times New Roman" w:cstheme="minorHAnsi"/>
+                <w:color w:val="E1E1E6"/>
+                <w:lang w:eastAsia="pt-BR"/>
+              </w:rPr>
+            </w:pPr>
+            <w:r>
+              <w:rPr>
+                <w:rFonts w:eastAsia="Times New Roman" w:cstheme="minorHAnsi"/>
+                <w:color w:val="E1E1E6"/>
+                <w:lang w:eastAsia="pt-BR"/>
+              </w:rPr>
+              <w:t>              &lt;</w:t>
+            </w:r>
+            <w:proofErr w:type="spellStart"/>
+            <w:r>
+              <w:rPr>
+                <w:rFonts w:eastAsia="Times New Roman" w:cstheme="minorHAnsi"/>
+                <w:color w:val="FF79C6"/>
+                <w:lang w:eastAsia="pt-BR"/>
+              </w:rPr>
+              <w:t>img</w:t>
+            </w:r>
+            <w:proofErr w:type="spellEnd"/>
+            <w:r>
+              <w:rPr>
+                <w:rFonts w:eastAsia="Times New Roman" w:cstheme="minorHAnsi"/>
+                <w:color w:val="E1E1E6"/>
+                <w:lang w:eastAsia="pt-BR"/>
+              </w:rPr>
+              <w:t xml:space="preserve"> </w:t>
+            </w:r>
+            <w:proofErr w:type="spellStart"/>
+            <w:r>
+              <w:rPr>
+                <w:rFonts w:eastAsia="Times New Roman" w:cstheme="minorHAnsi"/>
+                <w:i/>
+                <w:iCs/>
+                <w:color w:val="67E480"/>
+                <w:lang w:eastAsia="pt-BR"/>
+              </w:rPr>
+              <w:t>src</w:t>
+            </w:r>
+            <w:proofErr w:type="spellEnd"/>
+            <w:r>
+              <w:rPr>
+                <w:rFonts w:eastAsia="Times New Roman" w:cstheme="minorHAnsi"/>
+                <w:color w:val="FF79C6"/>
+                <w:lang w:eastAsia="pt-BR"/>
+              </w:rPr>
+              <w:t>=</w:t>
+            </w:r>
+            <w:r>
+              <w:rPr>
+                <w:rFonts w:eastAsia="Times New Roman" w:cstheme="minorHAnsi"/>
+                <w:color w:val="E7DE79"/>
+                <w:lang w:eastAsia="pt-BR"/>
+              </w:rPr>
+              <w:t>"</w:t>
+            </w:r>
+            <w:proofErr w:type="spellStart"/>
+            <w:r>
+              <w:rPr>
+                <w:rFonts w:eastAsia="Times New Roman" w:cstheme="minorHAnsi"/>
+                <w:color w:val="E7DE79"/>
+                <w:lang w:eastAsia="pt-BR"/>
+              </w:rPr>
+              <w:t>img</w:t>
+            </w:r>
+            <w:proofErr w:type="spellEnd"/>
+            <w:r>
+              <w:rPr>
+                <w:rFonts w:eastAsia="Times New Roman" w:cstheme="minorHAnsi"/>
+                <w:color w:val="E7DE79"/>
+                <w:lang w:eastAsia="pt-BR"/>
+              </w:rPr>
+              <w:t>/Trabalho (2).</w:t>
+            </w:r>
+            <w:proofErr w:type="spellStart"/>
+            <w:r>
+              <w:rPr>
+                <w:rFonts w:eastAsia="Times New Roman" w:cstheme="minorHAnsi"/>
+                <w:color w:val="E7DE79"/>
+                <w:lang w:eastAsia="pt-BR"/>
+              </w:rPr>
+              <w:t>jpg</w:t>
+            </w:r>
+            <w:proofErr w:type="spellEnd"/>
+            <w:r>
+              <w:rPr>
+                <w:rFonts w:eastAsia="Times New Roman" w:cstheme="minorHAnsi"/>
+                <w:color w:val="E7DE79"/>
+                <w:lang w:eastAsia="pt-BR"/>
+              </w:rPr>
+              <w:t>"</w:t>
+            </w:r>
+            <w:r>
+              <w:rPr>
+                <w:rFonts w:eastAsia="Times New Roman" w:cstheme="minorHAnsi"/>
+                <w:color w:val="E1E1E6"/>
+                <w:lang w:eastAsia="pt-BR"/>
+              </w:rPr>
+              <w:t xml:space="preserve"> </w:t>
+            </w:r>
+            <w:proofErr w:type="spellStart"/>
+            <w:r>
+              <w:rPr>
+                <w:rFonts w:eastAsia="Times New Roman" w:cstheme="minorHAnsi"/>
+                <w:i/>
+                <w:iCs/>
+                <w:color w:val="67E480"/>
+                <w:lang w:eastAsia="pt-BR"/>
+              </w:rPr>
+              <w:t>alt</w:t>
+            </w:r>
+            <w:proofErr w:type="spellEnd"/>
+            <w:r>
+              <w:rPr>
+                <w:rFonts w:eastAsia="Times New Roman" w:cstheme="minorHAnsi"/>
+                <w:color w:val="FF79C6"/>
+                <w:lang w:eastAsia="pt-BR"/>
+              </w:rPr>
+              <w:t>=</w:t>
+            </w:r>
+            <w:r>
+              <w:rPr>
+                <w:rFonts w:eastAsia="Times New Roman" w:cstheme="minorHAnsi"/>
+                <w:color w:val="E7DE79"/>
+                <w:lang w:eastAsia="pt-BR"/>
+              </w:rPr>
+              <w:t>""</w:t>
+            </w:r>
+            <w:r>
+              <w:rPr>
+                <w:rFonts w:eastAsia="Times New Roman" w:cstheme="minorHAnsi"/>
+                <w:color w:val="E1E1E6"/>
+                <w:lang w:eastAsia="pt-BR"/>
+              </w:rPr>
+              <w:t xml:space="preserve"> </w:t>
+            </w:r>
+            <w:proofErr w:type="spellStart"/>
+            <w:r>
+              <w:rPr>
+                <w:rFonts w:eastAsia="Times New Roman" w:cstheme="minorHAnsi"/>
+                <w:i/>
+                <w:iCs/>
+                <w:color w:val="67E480"/>
+                <w:lang w:eastAsia="pt-BR"/>
+              </w:rPr>
+              <w:t>width</w:t>
+            </w:r>
+            <w:proofErr w:type="spellEnd"/>
+            <w:r>
+              <w:rPr>
+                <w:rFonts w:eastAsia="Times New Roman" w:cstheme="minorHAnsi"/>
+                <w:color w:val="FF79C6"/>
+                <w:lang w:eastAsia="pt-BR"/>
+              </w:rPr>
+              <w:t>=</w:t>
+            </w:r>
+            <w:r>
+              <w:rPr>
+                <w:rFonts w:eastAsia="Times New Roman" w:cstheme="minorHAnsi"/>
+                <w:color w:val="E7DE79"/>
+                <w:lang w:eastAsia="pt-BR"/>
+              </w:rPr>
+              <w:t>"300px"</w:t>
+            </w:r>
+            <w:r>
+              <w:rPr>
+                <w:rFonts w:eastAsia="Times New Roman" w:cstheme="minorHAnsi"/>
+                <w:color w:val="E1E1E6"/>
+                <w:lang w:eastAsia="pt-BR"/>
+              </w:rPr>
+              <w:t xml:space="preserve"> /&gt;</w:t>
+            </w:r>
+          </w:p>
+          <w:p>
+            <w:pPr>
+              <w:shd w:val="clear" w:color="auto" w:fill="191622"/>
+              <w:spacing w:line="330" w:lineRule="atLeast"/>
+              <w:rPr>
+                <w:rFonts w:eastAsia="Times New Roman" w:cstheme="minorHAnsi"/>
+                <w:color w:val="E1E1E6"/>
+                <w:lang w:eastAsia="pt-BR"/>
+              </w:rPr>
+            </w:pPr>
+            <w:r>
+              <w:rPr>
+                <w:rFonts w:eastAsia="Times New Roman" w:cstheme="minorHAnsi"/>
+                <w:color w:val="E1E1E6"/>
+                <w:lang w:eastAsia="pt-BR"/>
+              </w:rPr>
+              <w:t>            &lt;/</w:t>
+            </w:r>
+            <w:proofErr w:type="spellStart"/>
+            <w:r>
+              <w:rPr>
+                <w:rFonts w:eastAsia="Times New Roman" w:cstheme="minorHAnsi"/>
+                <w:color w:val="FF79C6"/>
+                <w:lang w:eastAsia="pt-BR"/>
+              </w:rPr>
+              <w:t>div</w:t>
+            </w:r>
+            <w:proofErr w:type="spellEnd"/>
+            <w:r>
+              <w:rPr>
+                <w:rFonts w:eastAsia="Times New Roman" w:cstheme="minorHAnsi"/>
+                <w:color w:val="E1E1E6"/>
+                <w:lang w:eastAsia="pt-BR"/>
+              </w:rPr>
+              <w:t>&gt;</w:t>
+            </w:r>
+          </w:p>
+          <w:p>
+            <w:pPr>
+              <w:shd w:val="clear" w:color="auto" w:fill="191622"/>
+              <w:spacing w:line="330" w:lineRule="atLeast"/>
+              <w:rPr>
+                <w:rFonts w:eastAsia="Times New Roman" w:cstheme="minorHAnsi"/>
+                <w:color w:val="E1E1E6"/>
+                <w:lang w:eastAsia="pt-BR"/>
+              </w:rPr>
+            </w:pPr>
+            <w:r>
+              <w:rPr>
+                <w:rFonts w:eastAsia="Times New Roman" w:cstheme="minorHAnsi"/>
+                <w:color w:val="E1E1E6"/>
+                <w:lang w:eastAsia="pt-BR"/>
+              </w:rPr>
+              <w:t>            &lt;</w:t>
+            </w:r>
+            <w:proofErr w:type="spellStart"/>
+            <w:r>
+              <w:rPr>
+                <w:rFonts w:eastAsia="Times New Roman" w:cstheme="minorHAnsi"/>
+                <w:color w:val="FF79C6"/>
+                <w:lang w:eastAsia="pt-BR"/>
+              </w:rPr>
+              <w:t>div</w:t>
+            </w:r>
+            <w:proofErr w:type="spellEnd"/>
+            <w:r>
+              <w:rPr>
+                <w:rFonts w:eastAsia="Times New Roman" w:cstheme="minorHAnsi"/>
+                <w:color w:val="E1E1E6"/>
+                <w:lang w:eastAsia="pt-BR"/>
+              </w:rPr>
+              <w:t xml:space="preserve"> </w:t>
+            </w:r>
+            <w:proofErr w:type="spellStart"/>
+            <w:r>
+              <w:rPr>
+                <w:rFonts w:eastAsia="Times New Roman" w:cstheme="minorHAnsi"/>
+                <w:i/>
+                <w:iCs/>
+                <w:color w:val="67E480"/>
+                <w:lang w:eastAsia="pt-BR"/>
+              </w:rPr>
+              <w:t>class</w:t>
+            </w:r>
+            <w:proofErr w:type="spellEnd"/>
+            <w:r>
+              <w:rPr>
+                <w:rFonts w:eastAsia="Times New Roman" w:cstheme="minorHAnsi"/>
+                <w:color w:val="FF79C6"/>
+                <w:lang w:eastAsia="pt-BR"/>
+              </w:rPr>
+              <w:t>=</w:t>
+            </w:r>
+            <w:r>
+              <w:rPr>
+                <w:rFonts w:eastAsia="Times New Roman" w:cstheme="minorHAnsi"/>
+                <w:color w:val="E7DE79"/>
+                <w:lang w:eastAsia="pt-BR"/>
+              </w:rPr>
+              <w:t>"col-lg-4"</w:t>
+            </w:r>
+            <w:r>
+              <w:rPr>
+                <w:rFonts w:eastAsia="Times New Roman" w:cstheme="minorHAnsi"/>
+                <w:color w:val="E1E1E6"/>
+                <w:lang w:eastAsia="pt-BR"/>
+              </w:rPr>
+              <w:t>&gt;</w:t>
+            </w:r>
+          </w:p>
+          <w:p>
+            <w:pPr>
+              <w:shd w:val="clear" w:color="auto" w:fill="191622"/>
+              <w:spacing w:line="330" w:lineRule="atLeast"/>
+              <w:rPr>
+                <w:rFonts w:eastAsia="Times New Roman" w:cstheme="minorHAnsi"/>
+                <w:color w:val="E1E1E6"/>
+                <w:lang w:eastAsia="pt-BR"/>
+              </w:rPr>
+            </w:pPr>
+            <w:r>
+              <w:rPr>
+                <w:rFonts w:eastAsia="Times New Roman" w:cstheme="minorHAnsi"/>
+                <w:color w:val="E1E1E6"/>
+                <w:lang w:eastAsia="pt-BR"/>
+              </w:rPr>
+              <w:t>              &lt;</w:t>
+            </w:r>
+            <w:r>
+              <w:rPr>
+                <w:rFonts w:eastAsia="Times New Roman" w:cstheme="minorHAnsi"/>
+                <w:color w:val="FF79C6"/>
+                <w:lang w:eastAsia="pt-BR"/>
+              </w:rPr>
+              <w:t>h2</w:t>
+            </w:r>
+            <w:r>
+              <w:rPr>
+                <w:rFonts w:eastAsia="Times New Roman" w:cstheme="minorHAnsi"/>
+                <w:color w:val="E1E1E6"/>
+                <w:lang w:eastAsia="pt-BR"/>
+              </w:rPr>
+              <w:t>&gt;Empenho&lt;/</w:t>
+            </w:r>
+            <w:r>
+              <w:rPr>
+                <w:rFonts w:eastAsia="Times New Roman" w:cstheme="minorHAnsi"/>
+                <w:color w:val="FF79C6"/>
+                <w:lang w:eastAsia="pt-BR"/>
+              </w:rPr>
+              <w:t>h2</w:t>
+            </w:r>
+            <w:r>
+              <w:rPr>
+                <w:rFonts w:eastAsia="Times New Roman" w:cstheme="minorHAnsi"/>
+                <w:color w:val="E1E1E6"/>
+                <w:lang w:eastAsia="pt-BR"/>
+              </w:rPr>
+              <w:t>&gt;</w:t>
+            </w:r>
+          </w:p>
+          <w:p>
+            <w:pPr>
+              <w:shd w:val="clear" w:color="auto" w:fill="191622"/>
+              <w:spacing w:line="330" w:lineRule="atLeast"/>
+              <w:rPr>
+                <w:rFonts w:eastAsia="Times New Roman" w:cstheme="minorHAnsi"/>
+                <w:color w:val="E1E1E6"/>
+                <w:lang w:eastAsia="pt-BR"/>
+              </w:rPr>
+            </w:pPr>
+            <w:r>
+              <w:rPr>
+                <w:rFonts w:eastAsia="Times New Roman" w:cstheme="minorHAnsi"/>
+                <w:color w:val="E1E1E6"/>
+                <w:lang w:eastAsia="pt-BR"/>
+              </w:rPr>
+              <w:t>              &lt;</w:t>
+            </w:r>
+            <w:proofErr w:type="spellStart"/>
+            <w:r>
+              <w:rPr>
+                <w:rFonts w:eastAsia="Times New Roman" w:cstheme="minorHAnsi"/>
+                <w:color w:val="FF79C6"/>
+                <w:lang w:eastAsia="pt-BR"/>
+              </w:rPr>
+              <w:t>img</w:t>
+            </w:r>
+            <w:proofErr w:type="spellEnd"/>
+            <w:r>
+              <w:rPr>
+                <w:rFonts w:eastAsia="Times New Roman" w:cstheme="minorHAnsi"/>
+                <w:color w:val="E1E1E6"/>
+                <w:lang w:eastAsia="pt-BR"/>
+              </w:rPr>
+              <w:t xml:space="preserve"> </w:t>
+            </w:r>
+            <w:proofErr w:type="spellStart"/>
+            <w:r>
+              <w:rPr>
+                <w:rFonts w:eastAsia="Times New Roman" w:cstheme="minorHAnsi"/>
+                <w:i/>
+                <w:iCs/>
+                <w:color w:val="67E480"/>
+                <w:lang w:eastAsia="pt-BR"/>
+              </w:rPr>
+              <w:t>src</w:t>
+            </w:r>
+            <w:proofErr w:type="spellEnd"/>
+            <w:r>
+              <w:rPr>
+                <w:rFonts w:eastAsia="Times New Roman" w:cstheme="minorHAnsi"/>
+                <w:color w:val="FF79C6"/>
+                <w:lang w:eastAsia="pt-BR"/>
+              </w:rPr>
+              <w:t>=</w:t>
+            </w:r>
+            <w:r>
+              <w:rPr>
+                <w:rFonts w:eastAsia="Times New Roman" w:cstheme="minorHAnsi"/>
+                <w:color w:val="E7DE79"/>
+                <w:lang w:eastAsia="pt-BR"/>
+              </w:rPr>
+              <w:t>"</w:t>
+            </w:r>
+            <w:proofErr w:type="spellStart"/>
+            <w:r>
+              <w:rPr>
+                <w:rFonts w:eastAsia="Times New Roman" w:cstheme="minorHAnsi"/>
+                <w:color w:val="E7DE79"/>
+                <w:lang w:eastAsia="pt-BR"/>
+              </w:rPr>
+              <w:t>img</w:t>
+            </w:r>
+            <w:proofErr w:type="spellEnd"/>
+            <w:r>
+              <w:rPr>
+                <w:rFonts w:eastAsia="Times New Roman" w:cstheme="minorHAnsi"/>
+                <w:color w:val="E7DE79"/>
+                <w:lang w:eastAsia="pt-BR"/>
+              </w:rPr>
+              <w:t>/Trabalho (3).</w:t>
+            </w:r>
+            <w:proofErr w:type="spellStart"/>
+            <w:r>
+              <w:rPr>
+                <w:rFonts w:eastAsia="Times New Roman" w:cstheme="minorHAnsi"/>
+                <w:color w:val="E7DE79"/>
+                <w:lang w:eastAsia="pt-BR"/>
+              </w:rPr>
+              <w:t>jpg</w:t>
+            </w:r>
+            <w:proofErr w:type="spellEnd"/>
+            <w:r>
+              <w:rPr>
+                <w:rFonts w:eastAsia="Times New Roman" w:cstheme="minorHAnsi"/>
+                <w:color w:val="E7DE79"/>
+                <w:lang w:eastAsia="pt-BR"/>
+              </w:rPr>
+              <w:t>"</w:t>
+            </w:r>
+            <w:r>
+              <w:rPr>
+                <w:rFonts w:eastAsia="Times New Roman" w:cstheme="minorHAnsi"/>
+                <w:color w:val="E1E1E6"/>
+                <w:lang w:eastAsia="pt-BR"/>
+              </w:rPr>
+              <w:t xml:space="preserve"> </w:t>
+            </w:r>
+            <w:proofErr w:type="spellStart"/>
+            <w:r>
+              <w:rPr>
+                <w:rFonts w:eastAsia="Times New Roman" w:cstheme="minorHAnsi"/>
+                <w:i/>
+                <w:iCs/>
+                <w:color w:val="67E480"/>
+                <w:lang w:eastAsia="pt-BR"/>
+              </w:rPr>
+              <w:t>alt</w:t>
+            </w:r>
+            <w:proofErr w:type="spellEnd"/>
+            <w:r>
+              <w:rPr>
+                <w:rFonts w:eastAsia="Times New Roman" w:cstheme="minorHAnsi"/>
+                <w:color w:val="FF79C6"/>
+                <w:lang w:eastAsia="pt-BR"/>
+              </w:rPr>
+              <w:t>=</w:t>
+            </w:r>
+            <w:r>
+              <w:rPr>
+                <w:rFonts w:eastAsia="Times New Roman" w:cstheme="minorHAnsi"/>
+                <w:color w:val="E7DE79"/>
+                <w:lang w:eastAsia="pt-BR"/>
+              </w:rPr>
+              <w:t>""</w:t>
+            </w:r>
+            <w:r>
+              <w:rPr>
+                <w:rFonts w:eastAsia="Times New Roman" w:cstheme="minorHAnsi"/>
+                <w:color w:val="E1E1E6"/>
+                <w:lang w:eastAsia="pt-BR"/>
+              </w:rPr>
+              <w:t xml:space="preserve"> </w:t>
+            </w:r>
+            <w:proofErr w:type="spellStart"/>
+            <w:r>
+              <w:rPr>
+                <w:rFonts w:eastAsia="Times New Roman" w:cstheme="minorHAnsi"/>
+                <w:i/>
+                <w:iCs/>
+                <w:color w:val="67E480"/>
+                <w:lang w:eastAsia="pt-BR"/>
+              </w:rPr>
+              <w:t>width</w:t>
+            </w:r>
+            <w:proofErr w:type="spellEnd"/>
+            <w:r>
+              <w:rPr>
+                <w:rFonts w:eastAsia="Times New Roman" w:cstheme="minorHAnsi"/>
+                <w:color w:val="FF79C6"/>
+                <w:lang w:eastAsia="pt-BR"/>
+              </w:rPr>
+              <w:t>=</w:t>
+            </w:r>
+            <w:r>
+              <w:rPr>
+                <w:rFonts w:eastAsia="Times New Roman" w:cstheme="minorHAnsi"/>
+                <w:color w:val="E7DE79"/>
+                <w:lang w:eastAsia="pt-BR"/>
+              </w:rPr>
+              <w:t>"300px"</w:t>
+            </w:r>
+            <w:r>
+              <w:rPr>
+                <w:rFonts w:eastAsia="Times New Roman" w:cstheme="minorHAnsi"/>
+                <w:color w:val="E1E1E6"/>
+                <w:lang w:eastAsia="pt-BR"/>
+              </w:rPr>
+              <w:t xml:space="preserve"> /&gt;</w:t>
+            </w:r>
+          </w:p>
+          <w:p>
+            <w:pPr>
+              <w:shd w:val="clear" w:color="auto" w:fill="191622"/>
+              <w:spacing w:line="330" w:lineRule="atLeast"/>
+              <w:rPr>
+                <w:rFonts w:eastAsia="Times New Roman" w:cstheme="minorHAnsi"/>
+                <w:color w:val="E1E1E6"/>
+                <w:lang w:eastAsia="pt-BR"/>
+              </w:rPr>
+            </w:pPr>
+            <w:r>
+              <w:rPr>
+                <w:rFonts w:eastAsia="Times New Roman" w:cstheme="minorHAnsi"/>
+                <w:color w:val="E1E1E6"/>
+                <w:lang w:eastAsia="pt-BR"/>
+              </w:rPr>
+              <w:t>            &lt;/</w:t>
+            </w:r>
+            <w:proofErr w:type="spellStart"/>
+            <w:r>
+              <w:rPr>
+                <w:rFonts w:eastAsia="Times New Roman" w:cstheme="minorHAnsi"/>
+                <w:color w:val="FF79C6"/>
+                <w:lang w:eastAsia="pt-BR"/>
+              </w:rPr>
+              <w:t>div</w:t>
+            </w:r>
+            <w:proofErr w:type="spellEnd"/>
+            <w:r>
+              <w:rPr>
+                <w:rFonts w:eastAsia="Times New Roman" w:cstheme="minorHAnsi"/>
+                <w:color w:val="E1E1E6"/>
+                <w:lang w:eastAsia="pt-BR"/>
+              </w:rPr>
+              <w:t>&gt;</w:t>
+            </w:r>
+          </w:p>
+          <w:p>
+            <w:pPr>
+              <w:shd w:val="clear" w:color="auto" w:fill="191622"/>
+              <w:spacing w:line="330" w:lineRule="atLeast"/>
+              <w:rPr>
+                <w:rFonts w:eastAsia="Times New Roman" w:cstheme="minorHAnsi"/>
+                <w:color w:val="E1E1E6"/>
+                <w:lang w:eastAsia="pt-BR"/>
+              </w:rPr>
+            </w:pPr>
+            <w:r>
+              <w:rPr>
+                <w:rFonts w:eastAsia="Times New Roman" w:cstheme="minorHAnsi"/>
+                <w:color w:val="E1E1E6"/>
+                <w:lang w:eastAsia="pt-BR"/>
+              </w:rPr>
+              <w:t>          &lt;/</w:t>
+            </w:r>
+            <w:proofErr w:type="spellStart"/>
+            <w:r>
+              <w:rPr>
+                <w:rFonts w:eastAsia="Times New Roman" w:cstheme="minorHAnsi"/>
+                <w:color w:val="FF79C6"/>
+                <w:lang w:eastAsia="pt-BR"/>
+              </w:rPr>
+              <w:t>div</w:t>
+            </w:r>
+            <w:proofErr w:type="spellEnd"/>
+            <w:r>
+              <w:rPr>
+                <w:rFonts w:eastAsia="Times New Roman" w:cstheme="minorHAnsi"/>
+                <w:color w:val="E1E1E6"/>
+                <w:lang w:eastAsia="pt-BR"/>
+              </w:rPr>
+              <w:t>&gt;</w:t>
+            </w:r>
+          </w:p>
+          <w:p>
+            <w:pPr>
+              <w:shd w:val="clear" w:color="auto" w:fill="191622"/>
+              <w:spacing w:line="330" w:lineRule="atLeast"/>
+              <w:rPr>
+                <w:rFonts w:eastAsia="Times New Roman" w:cstheme="minorHAnsi"/>
+                <w:color w:val="E1E1E6"/>
+                <w:lang w:eastAsia="pt-BR"/>
+              </w:rPr>
+            </w:pPr>
+            <w:r>
+              <w:rPr>
+                <w:rFonts w:eastAsia="Times New Roman" w:cstheme="minorHAnsi"/>
+                <w:color w:val="E1E1E6"/>
+                <w:lang w:eastAsia="pt-BR"/>
+              </w:rPr>
+              <w:t>        &lt;/</w:t>
+            </w:r>
+            <w:proofErr w:type="spellStart"/>
+            <w:r>
+              <w:rPr>
+                <w:rFonts w:eastAsia="Times New Roman" w:cstheme="minorHAnsi"/>
+                <w:color w:val="FF79C6"/>
+                <w:lang w:eastAsia="pt-BR"/>
+              </w:rPr>
+              <w:t>div</w:t>
+            </w:r>
+            <w:proofErr w:type="spellEnd"/>
+            <w:r>
+              <w:rPr>
+                <w:rFonts w:eastAsia="Times New Roman" w:cstheme="minorHAnsi"/>
+                <w:color w:val="E1E1E6"/>
+                <w:lang w:eastAsia="pt-BR"/>
+              </w:rPr>
+              <w:t>&gt;</w:t>
+            </w:r>
+          </w:p>
+          <w:p>
+            <w:pPr>
+              <w:shd w:val="clear" w:color="auto" w:fill="191622"/>
+              <w:spacing w:line="330" w:lineRule="atLeast"/>
+              <w:rPr>
+                <w:rFonts w:eastAsia="Times New Roman" w:cstheme="minorHAnsi"/>
+                <w:color w:val="E1E1E6"/>
+                <w:lang w:eastAsia="pt-BR"/>
+              </w:rPr>
+            </w:pPr>
+            <w:r>
+              <w:rPr>
+                <w:rFonts w:eastAsia="Times New Roman" w:cstheme="minorHAnsi"/>
+                <w:color w:val="E1E1E6"/>
+                <w:lang w:eastAsia="pt-BR"/>
+              </w:rPr>
+              <w:t>      &lt;/</w:t>
+            </w:r>
+            <w:proofErr w:type="spellStart"/>
+            <w:r>
+              <w:rPr>
+                <w:rFonts w:eastAsia="Times New Roman" w:cstheme="minorHAnsi"/>
+                <w:color w:val="FF79C6"/>
+                <w:lang w:eastAsia="pt-BR"/>
+              </w:rPr>
+              <w:t>div</w:t>
+            </w:r>
+            <w:proofErr w:type="spellEnd"/>
+            <w:r>
+              <w:rPr>
+                <w:rFonts w:eastAsia="Times New Roman" w:cstheme="minorHAnsi"/>
+                <w:color w:val="E1E1E6"/>
+                <w:lang w:eastAsia="pt-BR"/>
+              </w:rPr>
+              <w:t>&gt;</w:t>
+            </w:r>
+          </w:p>
+          <w:p>
+            <w:pPr>
+              <w:shd w:val="clear" w:color="auto" w:fill="191622"/>
+              <w:spacing w:line="330" w:lineRule="atLeast"/>
+              <w:rPr>
+                <w:rFonts w:eastAsia="Times New Roman" w:cstheme="minorHAnsi"/>
+                <w:color w:val="E1E1E6"/>
+                <w:lang w:eastAsia="pt-BR"/>
+              </w:rPr>
+            </w:pPr>
+            <w:r>
+              <w:rPr>
+                <w:rFonts w:eastAsia="Times New Roman" w:cstheme="minorHAnsi"/>
+                <w:color w:val="E1E1E6"/>
+                <w:lang w:eastAsia="pt-BR"/>
+              </w:rPr>
+              <w:t>    &lt;/</w:t>
+            </w:r>
+            <w:proofErr w:type="spellStart"/>
+            <w:r>
+              <w:rPr>
+                <w:rFonts w:eastAsia="Times New Roman" w:cstheme="minorHAnsi"/>
+                <w:color w:val="FF79C6"/>
+                <w:lang w:eastAsia="pt-BR"/>
+              </w:rPr>
+              <w:t>section</w:t>
+            </w:r>
+            <w:proofErr w:type="spellEnd"/>
+            <w:r>
+              <w:rPr>
+                <w:rFonts w:eastAsia="Times New Roman" w:cstheme="minorHAnsi"/>
+                <w:color w:val="E1E1E6"/>
+                <w:lang w:eastAsia="pt-BR"/>
+              </w:rPr>
+              <w:t>&gt;</w:t>
+            </w:r>
+          </w:p>
+        </w:tc>
+      </w:tr>
+    </w:tbl>
+    <w:p>
       <w:bookmarkStart w:id="0" w:name="_GoBack"/>
       <w:bookmarkEnd w:id="0"/>
     </w:p>
@@ -1057,6 +2745,48 @@
       <w:outlineLvl w:val="9"/>
     </w:pPr>
   </w:style>
+  <w:style w:type="character" w:styleId="Hyperlink">
+    <w:name w:val="Hyperlink"/>
+    <w:basedOn w:val="Fontepargpadro"/>
+    <w:uiPriority w:val="99"/>
+    <w:unhideWhenUsed/>
+    <w:rsid w:val="00B265D1"/>
+    <w:rPr>
+      <w:color w:val="0066FF" w:themeColor="hyperlink"/>
+      <w:u w:val="single"/>
+    </w:rPr>
+  </w:style>
+  <w:style w:type="character" w:styleId="MenoPendente">
+    <w:name w:val="Unresolved Mention"/>
+    <w:basedOn w:val="Fontepargpadro"/>
+    <w:uiPriority w:val="99"/>
+    <w:semiHidden/>
+    <w:unhideWhenUsed/>
+    <w:rsid w:val="00B265D1"/>
+    <w:rPr>
+      <w:color w:val="605E5C"/>
+      <w:shd w:val="clear" w:color="auto" w:fill="E1DFDD"/>
+    </w:rPr>
+  </w:style>
+  <w:style w:type="table" w:styleId="Tabelacomgrade">
+    <w:name w:val="Table Grid"/>
+    <w:basedOn w:val="Tabelanormal"/>
+    <w:uiPriority w:val="39"/>
+    <w:rsid w:val="00262AE2"/>
+    <w:pPr>
+      <w:spacing w:after="0" w:line="240" w:lineRule="auto"/>
+    </w:pPr>
+    <w:tblPr>
+      <w:tblBorders>
+        <w:top w:val="single" w:sz="4" w:space="0" w:color="auto"/>
+        <w:left w:val="single" w:sz="4" w:space="0" w:color="auto"/>
+        <w:bottom w:val="single" w:sz="4" w:space="0" w:color="auto"/>
+        <w:right w:val="single" w:sz="4" w:space="0" w:color="auto"/>
+        <w:insideH w:val="single" w:sz="4" w:space="0" w:color="auto"/>
+        <w:insideV w:val="single" w:sz="4" w:space="0" w:color="auto"/>
+      </w:tblBorders>
+    </w:tblPr>
+  </w:style>
 </w:styles>
 </file>
 

</xml_diff>